<commit_message>
Finished application of project 2
</commit_message>
<xml_diff>
--- a/Proj1/relatorio.docx
+++ b/Proj1/relatorio.docx
@@ -11,6 +11,8 @@
           <w:szCs w:val="44"/>
         </w:rPr>
       </w:pPr>
+      <w:bookmarkStart w:id="0" w:name="_GoBack"/>
+      <w:bookmarkEnd w:id="0"/>
       <w:r>
         <w:rPr>
           <w:rFonts w:ascii="Times New Roman" w:hAnsi="Times New Roman" w:cs="Times New Roman"/>
@@ -19,7 +21,7 @@
           <w:szCs w:val="44"/>
         </w:rPr>
         <w:drawing>
-          <wp:anchor distT="0" distB="0" distL="114300" distR="114300" simplePos="0" relativeHeight="251658240" behindDoc="1" locked="0" layoutInCell="1" allowOverlap="1">
+          <wp:anchor distT="0" distB="0" distL="114300" distR="114300" simplePos="0" relativeHeight="251658240" behindDoc="1" locked="0" layoutInCell="1" allowOverlap="1" wp14:anchorId="3362CC62" wp14:editId="7047A5BD">
             <wp:simplePos x="0" y="0"/>
             <wp:positionH relativeFrom="margin">
               <wp:posOffset>82550</wp:posOffset>
@@ -744,8 +746,6 @@
         </w:rPr>
         <w:t>.</w:t>
       </w:r>
-      <w:bookmarkStart w:id="0" w:name="_GoBack"/>
-      <w:bookmarkEnd w:id="0"/>
     </w:p>
     <w:p>
       <w:pPr>
@@ -755,6 +755,113 @@
           <w:bCs/>
           <w:sz w:val="36"/>
           <w:szCs w:val="36"/>
+        </w:rPr>
+      </w:pPr>
+      <w:r>
+        <w:rPr>
+          <w:rFonts w:ascii="Times New Roman" w:hAnsi="Times New Roman" w:cs="Times New Roman"/>
+          <w:b/>
+          <w:bCs/>
+          <w:sz w:val="36"/>
+          <w:szCs w:val="36"/>
+        </w:rPr>
+        <w:lastRenderedPageBreak/>
+        <w:t>Arquitetura</w:t>
+      </w:r>
+    </w:p>
+    <w:p>
+      <w:r>
+        <w:t>O trabalho está dividido em dois blocos funcionais, focando-se n</w:t>
+      </w:r>
+      <w:r>
+        <w:t xml:space="preserve">a </w:t>
+      </w:r>
+      <w:proofErr w:type="spellStart"/>
+      <w:r>
+        <w:rPr>
+          <w:i/>
+          <w:iCs/>
+        </w:rPr>
+        <w:t>application</w:t>
+      </w:r>
+      <w:proofErr w:type="spellEnd"/>
+      <w:r>
+        <w:rPr>
+          <w:i/>
+          <w:iCs/>
+        </w:rPr>
+        <w:t xml:space="preserve"> </w:t>
+      </w:r>
+      <w:proofErr w:type="spellStart"/>
+      <w:r>
+        <w:rPr>
+          <w:i/>
+          <w:iCs/>
+        </w:rPr>
+        <w:t>layer</w:t>
+      </w:r>
+      <w:proofErr w:type="spellEnd"/>
+      <w:r>
+        <w:t xml:space="preserve"> </w:t>
+      </w:r>
+      <w:r>
+        <w:t>e n</w:t>
+      </w:r>
+      <w:r>
+        <w:t>a</w:t>
+      </w:r>
+      <w:r>
+        <w:t xml:space="preserve"> </w:t>
+      </w:r>
+      <w:r>
+        <w:rPr>
+          <w:i/>
+          <w:iCs/>
+        </w:rPr>
+        <w:t xml:space="preserve">link </w:t>
+      </w:r>
+      <w:proofErr w:type="spellStart"/>
+      <w:r>
+        <w:rPr>
+          <w:i/>
+          <w:iCs/>
+        </w:rPr>
+        <w:t>layer</w:t>
+      </w:r>
+      <w:proofErr w:type="spellEnd"/>
+      <w:r>
+        <w:t>.</w:t>
+      </w:r>
+      <w:r>
+        <w:t xml:space="preserve"> Em cada um dos blocos, é feita a divisão entre o emissor e o recetor.</w:t>
+      </w:r>
+    </w:p>
+    <w:p/>
+    <w:p>
+      <w:pPr>
+        <w:rPr>
+          <w:rFonts w:ascii="Times New Roman" w:hAnsi="Times New Roman" w:cs="Times New Roman"/>
+          <w:b/>
+          <w:bCs/>
+          <w:sz w:val="36"/>
+          <w:szCs w:val="36"/>
+        </w:rPr>
+      </w:pPr>
+      <w:r>
+        <w:rPr>
+          <w:rFonts w:ascii="Times New Roman" w:hAnsi="Times New Roman" w:cs="Times New Roman"/>
+          <w:b/>
+          <w:bCs/>
+          <w:sz w:val="36"/>
+          <w:szCs w:val="36"/>
+        </w:rPr>
+        <w:t>Estrutura do código</w:t>
+      </w:r>
+    </w:p>
+    <w:p>
+      <w:pPr>
+        <w:rPr>
+          <w:rFonts w:asciiTheme="majorHAnsi" w:hAnsiTheme="majorHAnsi" w:cstheme="majorHAnsi"/>
         </w:rPr>
       </w:pPr>
     </w:p>
@@ -785,7 +892,7 @@
       </w:pPr>
     </w:pPrDefault>
   </w:docDefaults>
-  <w:latentStyles w:defLockedState="0" w:defUIPriority="99" w:defSemiHidden="0" w:defUnhideWhenUsed="0" w:defQFormat="0" w:count="377">
+  <w:latentStyles w:defLockedState="0" w:defUIPriority="99" w:defSemiHidden="0" w:defUnhideWhenUsed="0" w:defQFormat="0" w:count="376">
     <w:lsdException w:name="Normal" w:uiPriority="0" w:qFormat="1"/>
     <w:lsdException w:name="heading 1" w:uiPriority="9" w:qFormat="1"/>
     <w:lsdException w:name="heading 2" w:semiHidden="1" w:uiPriority="9" w:unhideWhenUsed="1" w:qFormat="1"/>
@@ -1162,11 +1269,11 @@
     <w:lsdException w:name="Hashtag" w:semiHidden="1" w:unhideWhenUsed="1"/>
     <w:lsdException w:name="Unresolved Mention" w:semiHidden="1" w:unhideWhenUsed="1"/>
     <w:lsdException w:name="Smart Link" w:semiHidden="1" w:unhideWhenUsed="1"/>
-    <w:lsdException w:name="Smart Link Error" w:semiHidden="1" w:unhideWhenUsed="1"/>
   </w:latentStyles>
   <w:style w:type="paragraph" w:default="1" w:styleId="Normal">
     <w:name w:val="Normal"/>
     <w:qFormat/>
+    <w:rsid w:val="00002B9D"/>
   </w:style>
   <w:style w:type="character" w:default="1" w:styleId="Tipodeletrapredefinidodopargrafo">
     <w:name w:val="Default Paragraph Font"/>

</xml_diff>